<commit_message>
Kivasti kaiken kunnian vein työstä
Siellä Tuomas itkee kun ykkösen sai
</commit_message>
<xml_diff>
--- a/Dokumentaatio/Tietokanta/TietokannanDokumentaatio.docx
+++ b/Dokumentaatio/Tietokanta/TietokannanDokumentaatio.docx
@@ -122,6 +122,9 @@
       <w:r>
         <w:t>Mikko Leppänen</w:t>
       </w:r>
+      <w:r>
+        <w:t xml:space="preserve"> H3543</w:t>
+      </w:r>
     </w:p>
     <w:p>
       <w:pPr>
@@ -214,6 +217,7 @@
       <w:r>
         <w:rPr>
           <w:noProof/>
+          <w:lang w:val="en-US" w:eastAsia="en-US"/>
         </w:rPr>
         <w:drawing>
           <wp:anchor distT="0" distB="0" distL="114300" distR="114300" simplePos="0" relativeHeight="251659264" behindDoc="0" locked="0" layoutInCell="1" allowOverlap="1" wp14:anchorId="063BDE66" wp14:editId="41CFA9A6">
@@ -327,6 +331,111 @@
         <w:pStyle w:val="Heading2"/>
       </w:pPr>
       <w:r>
+        <w:t>Leppänen</w:t>
+      </w:r>
+    </w:p>
+    <w:p>
+      <w:pPr>
+        <w:pStyle w:val="BodyText"/>
+      </w:pPr>
+      <w:r>
+        <w:t xml:space="preserve">Ensimmäinen ongelma oli keksiä tauluja ja niiden sisältöä. Ryhmällä miettimällä keksimme joitain tauluja ja päätimme jakaa taulut ja niiden sisällön rakentamisen keskenämme. </w:t>
+      </w:r>
+      <w:r>
+        <w:t>Tehtäväkseni jäi käyttäjä-taulun ja käyttäjien oikeuksien teko.</w:t>
+      </w:r>
+    </w:p>
+    <w:p>
+      <w:pPr>
+        <w:pStyle w:val="BodyText"/>
+      </w:pPr>
+      <w:r>
+        <w:t>Usein tällaisissa palveluissa oikeudet ovat vain yksi arvo käyttäjän tiedoissa, mutta meillä oikeudet on oma taulunsa, lähinnä että tietokanta olisi tarpeeksi monimutkainen.</w:t>
+      </w:r>
+      <w:r>
+        <w:t xml:space="preserve"> Taulujen välillä on monen suhde moneen-yhteys(Välitaulun nimi on Rooli). Tämä mahdollistaa sen, että käyttäjän oikeuksia voi määritellä tarkemmin esim. käyttäjällä voi olla oikeus luoda uusia </w:t>
+      </w:r>
+      <w:proofErr w:type="spellStart"/>
+      <w:r>
+        <w:t>blogipostauksia</w:t>
+      </w:r>
+      <w:proofErr w:type="spellEnd"/>
+      <w:r>
+        <w:t>, mutta ei kommentoida niitä.</w:t>
+      </w:r>
+    </w:p>
+    <w:p>
+      <w:pPr>
+        <w:pStyle w:val="BodyText"/>
+      </w:pPr>
+      <w:r>
+        <w:t xml:space="preserve">Toisena ongelmana voisi mainita käyttäjätietojen tulostuksen. Tietoihin haluttiin lukumäärät käyttäjän tekemistä kommenteista ja </w:t>
+      </w:r>
+      <w:proofErr w:type="spellStart"/>
+      <w:r>
+        <w:t>blogipostauksista</w:t>
+      </w:r>
+      <w:proofErr w:type="spellEnd"/>
+      <w:r>
+        <w:t>. Kolmen taulun yhdistämisestä seurasi kuitenkin se, että luvut olivat vääriä, joten</w:t>
+      </w:r>
+      <w:bookmarkStart w:id="0" w:name="_GoBack"/>
+      <w:bookmarkEnd w:id="0"/>
+      <w:r>
+        <w:t xml:space="preserve"> nopeana ratkaisuna tein ensin näkymän(</w:t>
+      </w:r>
+      <w:proofErr w:type="spellStart"/>
+      <w:r>
+        <w:t>Kayttajatiedot_valitaulu</w:t>
+      </w:r>
+      <w:proofErr w:type="spellEnd"/>
+      <w:r>
+        <w:t>) kahden taulun(</w:t>
+      </w:r>
+      <w:proofErr w:type="spellStart"/>
+      <w:r>
+        <w:t>Kayttaja</w:t>
+      </w:r>
+      <w:proofErr w:type="spellEnd"/>
+      <w:r>
+        <w:t xml:space="preserve">- ja </w:t>
+      </w:r>
+      <w:proofErr w:type="spellStart"/>
+      <w:r>
+        <w:t>Postaus</w:t>
+      </w:r>
+      <w:proofErr w:type="spellEnd"/>
+      <w:r>
+        <w:t>-taulut) yhdisteestä ja toisen näkymän(</w:t>
+      </w:r>
+      <w:proofErr w:type="spellStart"/>
+      <w:r>
+        <w:t>Kayttajatiedot</w:t>
+      </w:r>
+      <w:proofErr w:type="spellEnd"/>
+      <w:r>
+        <w:t>) ensimmäisen näkymän ja kolmannen taulun yhdisteestä(</w:t>
+      </w:r>
+      <w:proofErr w:type="spellStart"/>
+      <w:r>
+        <w:t>Kayttajatiedot_valitaulu</w:t>
+      </w:r>
+      <w:proofErr w:type="spellEnd"/>
+      <w:r>
+        <w:t xml:space="preserve"> ja </w:t>
+      </w:r>
+      <w:r>
+        <w:t>Kommentti</w:t>
+      </w:r>
+      <w:r>
+        <w:t>-taulu).</w:t>
+      </w:r>
+    </w:p>
+    <w:p>
+      <w:pPr>
+        <w:pStyle w:val="Heading2"/>
+      </w:pPr>
+      <w:r>
         <w:t>Kyttä</w:t>
       </w:r>
     </w:p>
@@ -335,7 +444,39 @@
         <w:pStyle w:val="BodyText"/>
       </w:pPr>
       <w:r>
-        <w:t xml:space="preserve">Ensimmäinen ongelma oli keksiä tauluja ja niiden sisältöä. Ryhmällä miettimällä keksimme joitain tauluja ja päätimme jakaa taulut ja niiden sisällön rakentamisen keskenämme. </w:t>
+        <w:t xml:space="preserve">Seuraavaksi ongelmaksi muodostuivat tilanteet, kuten jos käyttäjä poistetaan niin miten tapahtuu hänen tekemilleen </w:t>
+      </w:r>
+      <w:proofErr w:type="spellStart"/>
+      <w:r>
+        <w:t>postauksille</w:t>
+      </w:r>
+      <w:proofErr w:type="spellEnd"/>
+      <w:r>
+        <w:t xml:space="preserve">. Ongelmaan oli helppo ratkaisu ja vyörytys operaatioiden pitäisi toimia kutakuinkin seuraavasti: kun käyttäjä poistetaan hänen </w:t>
+      </w:r>
+      <w:proofErr w:type="spellStart"/>
+      <w:r>
+        <w:t>postauksensa</w:t>
+      </w:r>
+      <w:proofErr w:type="spellEnd"/>
+      <w:r>
+        <w:t xml:space="preserve"> ja kommenttinsa jäävät, kun </w:t>
+      </w:r>
+      <w:proofErr w:type="spellStart"/>
+      <w:r>
+        <w:t>postaus</w:t>
+      </w:r>
+      <w:proofErr w:type="spellEnd"/>
+      <w:r>
+        <w:t xml:space="preserve"> poistetaan sen ja </w:t>
+      </w:r>
+      <w:proofErr w:type="spellStart"/>
+      <w:r>
+        <w:t>tagi</w:t>
+      </w:r>
+      <w:proofErr w:type="spellEnd"/>
+      <w:r>
+        <w:t xml:space="preserve"> taulun välissä oleva esiintymä poistetaan, roolit poistetaan käyttäjältä poistettaessa.</w:t>
       </w:r>
     </w:p>
     <w:p>
@@ -343,39 +484,39 @@
         <w:pStyle w:val="BodyText"/>
       </w:pPr>
       <w:r>
-        <w:t xml:space="preserve">Seuraavaksi ongelmaksi muodostui ongelma tilanteet kuten jos käyttäjä poistetaan niin miten tapahtuu hänen tekemilleen </w:t>
+        <w:t xml:space="preserve">Taulujen luominen tehtiin </w:t>
       </w:r>
       <w:proofErr w:type="spellStart"/>
       <w:r>
-        <w:t>postauksille</w:t>
+        <w:t>MySQL</w:t>
       </w:r>
       <w:proofErr w:type="spellEnd"/>
       <w:r>
-        <w:t xml:space="preserve">. Ongelmaan oli helppo ratkaisu ja vyörytys operaatioiden pitäisi toimia kutakuinkin seuraavasti: kun käyttäjä poistetaan hänen </w:t>
+        <w:t xml:space="preserve"> </w:t>
       </w:r>
       <w:proofErr w:type="spellStart"/>
       <w:r>
-        <w:t>postauksensa</w:t>
+        <w:t>Workbenchillä</w:t>
       </w:r>
       <w:proofErr w:type="spellEnd"/>
       <w:r>
-        <w:t xml:space="preserve"> ja kommenttinsa jäävät, kun </w:t>
+        <w:t xml:space="preserve"> joten tietokanan rakentaminen oli helposti tehty </w:t>
       </w:r>
       <w:proofErr w:type="spellStart"/>
       <w:r>
-        <w:t>postaus</w:t>
+        <w:t>forward</w:t>
       </w:r>
       <w:proofErr w:type="spellEnd"/>
       <w:r>
-        <w:t xml:space="preserve"> poistetaan sen ja </w:t>
+        <w:t xml:space="preserve"> engineering operaatiolla ja testidataa lisättiin jälkikäteen </w:t>
       </w:r>
       <w:proofErr w:type="spellStart"/>
       <w:r>
-        <w:t>tagi</w:t>
+        <w:t>insert</w:t>
       </w:r>
       <w:proofErr w:type="spellEnd"/>
       <w:r>
-        <w:t xml:space="preserve"> taulun välissä oleva esiintymä poistetaan, roolit poistetaan käyttäjältä poistettaessa.</w:t>
+        <w:t xml:space="preserve"> operaatioilla.</w:t>
       </w:r>
     </w:p>
     <w:p>
@@ -383,55 +524,7 @@
         <w:pStyle w:val="BodyText"/>
       </w:pPr>
       <w:r>
-        <w:t xml:space="preserve">Taulujen luominen tehtiin </w:t>
-      </w:r>
-      <w:proofErr w:type="spellStart"/>
-      <w:r>
-        <w:t>MySQL</w:t>
-      </w:r>
-      <w:proofErr w:type="spellEnd"/>
-      <w:r>
-        <w:t xml:space="preserve"> </w:t>
-      </w:r>
-      <w:proofErr w:type="spellStart"/>
-      <w:r>
-        <w:t>Workbenchillä</w:t>
-      </w:r>
-      <w:proofErr w:type="spellEnd"/>
-      <w:r>
-        <w:t xml:space="preserve"> joten tietokanan rakentaminen oli helposti tehty </w:t>
-      </w:r>
-      <w:proofErr w:type="spellStart"/>
-      <w:r>
-        <w:t>forward</w:t>
-      </w:r>
-      <w:proofErr w:type="spellEnd"/>
-      <w:r>
-        <w:t xml:space="preserve"> engineering operaatiolla ja testidataa lisättiin jälkikäteen </w:t>
-      </w:r>
-      <w:proofErr w:type="spellStart"/>
-      <w:r>
-        <w:t>insert</w:t>
-      </w:r>
-      <w:proofErr w:type="spellEnd"/>
-      <w:r>
-        <w:t xml:space="preserve"> operaatioilla.</w:t>
-      </w:r>
-    </w:p>
-    <w:p>
-      <w:pPr>
-        <w:pStyle w:val="BodyText"/>
-      </w:pPr>
-      <w:r>
         <w:t>Siistit lomakkeet tietokannan muokkaamiseen ovat JAMKIN palvelinohjelmointi kurssin harjoitustyömme, jota tekivät samat henkilöt kuin tässä työssä.</w:t>
-      </w:r>
-    </w:p>
-    <w:p>
-      <w:pPr>
-        <w:pStyle w:val="Heading2"/>
-      </w:pPr>
-      <w:r>
-        <w:t>Leppänen</w:t>
       </w:r>
     </w:p>
     <w:p>
@@ -478,21 +571,66 @@
       </w:r>
       <w:proofErr w:type="spellEnd"/>
       <w:r>
-        <w:t xml:space="preserve"> ja kommentti taulujen identtisen oloiset taulut. Tietokannasta on tehty </w:t>
+        <w:t xml:space="preserve"> ja kommentti taulujen identtisen oloiset taulut. </w:t>
+      </w:r>
+    </w:p>
+    <w:p>
+      <w:pPr>
+        <w:pStyle w:val="BodyText"/>
+        <w:numPr>
+          <w:ilvl w:val="0"/>
+          <w:numId w:val="13"/>
+        </w:numPr>
+      </w:pPr>
+      <w:r>
+        <w:t>Leppänen</w:t>
+      </w:r>
+      <w:r>
+        <w:t xml:space="preserve">: 4. </w:t>
+      </w:r>
+      <w:r>
+        <w:t>Alueeni tietokannoista olivat käyttäjät ja niiden oikeudet</w:t>
+      </w:r>
+      <w:r>
+        <w:t>.</w:t>
+      </w:r>
+      <w:r>
+        <w:t xml:space="preserve"> </w:t>
+      </w:r>
+      <w:r>
+        <w:t xml:space="preserve">Tietokannasta </w:t>
+      </w:r>
+      <w:r>
+        <w:t xml:space="preserve">tein 2 </w:t>
       </w:r>
       <w:proofErr w:type="spellStart"/>
       <w:r>
-        <w:t>viewejä</w:t>
+        <w:t>view:iä</w:t>
       </w:r>
       <w:proofErr w:type="spellEnd"/>
       <w:r>
-        <w:t xml:space="preserve"> ja niitä kä</w:t>
-      </w:r>
-      <w:bookmarkStart w:id="0" w:name="_GoBack"/>
-      <w:bookmarkEnd w:id="0"/>
-      <w:r>
-        <w:t xml:space="preserve">ytetään järkevän oloisesti  </w:t>
-      </w:r>
+        <w:t xml:space="preserve"> ja niit</w:t>
+      </w:r>
+      <w:r>
+        <w:t xml:space="preserve">ä käytetään järkevän oloisesti. Lisäksi osallistuin yhdessä muiden kanssa tietokannan erinäisiin korjaamisiin, ja loin </w:t>
+      </w:r>
+      <w:proofErr w:type="spellStart"/>
+      <w:r>
+        <w:t>php:llä</w:t>
+      </w:r>
+      <w:proofErr w:type="spellEnd"/>
+      <w:r>
+        <w:t xml:space="preserve"> luokan, joka suorittaa kaikki sql kyselyt.</w:t>
+      </w:r>
+    </w:p>
+    <w:p>
+      <w:pPr>
+        <w:pStyle w:val="BodyText"/>
+        <w:numPr>
+          <w:ilvl w:val="0"/>
+          <w:numId w:val="13"/>
+        </w:numPr>
+      </w:pPr>
     </w:p>
     <w:p>
       <w:pPr>
@@ -664,7 +802,7 @@
     <w:r>
       <w:rPr>
         <w:noProof/>
-        <w:lang w:eastAsia="fi-FI"/>
+        <w:lang w:val="en-US"/>
       </w:rPr>
       <w:drawing>
         <wp:inline distT="0" distB="0" distL="0" distR="0" wp14:anchorId="161FC8B2" wp14:editId="5C630FC8">
@@ -756,7 +894,7 @@
     <w:r>
       <w:rPr>
         <w:noProof/>
-        <w:lang w:eastAsia="fi-FI"/>
+        <w:lang w:val="en-US"/>
       </w:rPr>
       <w:drawing>
         <wp:inline distT="0" distB="0" distL="0" distR="0" wp14:anchorId="388C78FC" wp14:editId="000A3FBB">
@@ -2790,7 +2928,7 @@
 </file>
 
 <file path=customXml/itemProps1.xml><?xml version="1.0" encoding="utf-8"?>
-<ds:datastoreItem xmlns:ds="http://schemas.openxmlformats.org/officeDocument/2006/customXml" ds:itemID="{658B3098-9425-44C6-AF15-751C030A2DB1}">
+<ds:datastoreItem xmlns:ds="http://schemas.openxmlformats.org/officeDocument/2006/customXml" ds:itemID="{DF530BDE-4D64-41DE-8836-14EC9D7817A5}">
   <ds:schemaRefs>
     <ds:schemaRef ds:uri="http://schemas.openxmlformats.org/officeDocument/2006/bibliography"/>
   </ds:schemaRefs>

</xml_diff>